<commit_message>
added week 3 solutions
</commit_message>
<xml_diff>
--- a/Week3/Lab3/Lab Session 3 sol.docx
+++ b/Week3/Lab3/Lab Session 3 sol.docx
@@ -149,10 +149,10 @@
             <v:path o:extrusionok="f" gradientshapeok="t" o:connecttype="rect"/>
             <o:lock v:ext="edit" aspectratio="t"/>
           </v:shapetype>
-          <v:shape id="_x0000_i1025" type="#_x0000_t75" alt="" style="width:381.9pt;height:127.1pt;mso-width-percent:0;mso-height-percent:0;mso-width-percent:0;mso-height-percent:0" o:ole="">
+          <v:shape id="_x0000_i1046" type="#_x0000_t75" alt="" style="width:381.85pt;height:126.9pt;mso-width-percent:0;mso-height-percent:0;mso-width-percent:0;mso-height-percent:0" o:ole="">
             <v:imagedata r:id="rId9" o:title=""/>
           </v:shape>
-          <o:OLEObject Type="Embed" ProgID="Word.OpenDocumentText.12" ShapeID="_x0000_i1025" DrawAspect="Content" ObjectID="_1705661738" r:id="rId10"/>
+          <o:OLEObject Type="Embed" ProgID="Word.OpenDocumentText.12" ShapeID="_x0000_i1046" DrawAspect="Content" ObjectID="_1707634175" r:id="rId10"/>
         </w:object>
       </w:r>
       <w:r>
@@ -180,10 +180,10 @@
           <w:noProof/>
         </w:rPr>
         <w:object w:dxaOrig="9360" w:dyaOrig="1914" w14:anchorId="02A25A8A">
-          <v:shape id="_x0000_i1026" type="#_x0000_t75" alt="" style="width:385.05pt;height:78.25pt;mso-width-percent:0;mso-height-percent:0;mso-width-percent:0;mso-height-percent:0" o:ole="">
+          <v:shape id="_x0000_i1045" type="#_x0000_t75" alt="" style="width:385.4pt;height:78.5pt;mso-width-percent:0;mso-height-percent:0;mso-width-percent:0;mso-height-percent:0" o:ole="">
             <v:imagedata r:id="rId11" o:title=""/>
           </v:shape>
-          <o:OLEObject Type="Embed" ProgID="Word.OpenDocumentText.12" ShapeID="_x0000_i1026" DrawAspect="Content" ObjectID="_1705661739" r:id="rId12"/>
+          <o:OLEObject Type="Embed" ProgID="Word.OpenDocumentText.12" ShapeID="_x0000_i1045" DrawAspect="Content" ObjectID="_1707634176" r:id="rId12"/>
         </w:object>
       </w:r>
     </w:p>
@@ -258,10 +258,10 @@
           <w:noProof/>
         </w:rPr>
         <w:object w:dxaOrig="9360" w:dyaOrig="1173" w14:anchorId="758BCB6A">
-          <v:shape id="_x0000_i1027" type="#_x0000_t75" alt="" style="width:385.05pt;height:47.6pt;mso-width-percent:0;mso-height-percent:0;mso-width-percent:0;mso-height-percent:0" o:ole="">
+          <v:shape id="_x0000_i1044" type="#_x0000_t75" alt="" style="width:385.4pt;height:47.8pt;mso-width-percent:0;mso-height-percent:0;mso-width-percent:0;mso-height-percent:0" o:ole="">
             <v:imagedata r:id="rId14" o:title=""/>
           </v:shape>
-          <o:OLEObject Type="Embed" ProgID="Word.OpenDocumentText.12" ShapeID="_x0000_i1027" DrawAspect="Content" ObjectID="_1705661740" r:id="rId15"/>
+          <o:OLEObject Type="Embed" ProgID="Word.OpenDocumentText.12" ShapeID="_x0000_i1044" DrawAspect="Content" ObjectID="_1707634177" r:id="rId15"/>
         </w:object>
       </w:r>
     </w:p>
@@ -287,10 +287,10 @@
           <w:noProof/>
         </w:rPr>
         <w:object w:dxaOrig="9360" w:dyaOrig="3849" w14:anchorId="465B496A">
-          <v:shape id="_x0000_i1028" type="#_x0000_t75" alt="" style="width:385.05pt;height:157.75pt;mso-width-percent:0;mso-height-percent:0;mso-width-percent:0;mso-height-percent:0" o:ole="">
+          <v:shape id="_x0000_i1043" type="#_x0000_t75" alt="" style="width:385.4pt;height:157.55pt;mso-width-percent:0;mso-height-percent:0;mso-width-percent:0;mso-height-percent:0" o:ole="">
             <v:imagedata r:id="rId16" o:title=""/>
           </v:shape>
-          <o:OLEObject Type="Embed" ProgID="Word.OpenDocumentText.12" ShapeID="_x0000_i1028" DrawAspect="Content" ObjectID="_1705661741" r:id="rId17"/>
+          <o:OLEObject Type="Embed" ProgID="Word.OpenDocumentText.12" ShapeID="_x0000_i1043" DrawAspect="Content" ObjectID="_1707634178" r:id="rId17"/>
         </w:object>
       </w:r>
     </w:p>
@@ -345,10 +345,10 @@
           <w:noProof/>
         </w:rPr>
         <w:object w:dxaOrig="9360" w:dyaOrig="11165" w14:anchorId="158F1ABB">
-          <v:shape id="_x0000_i1029" type="#_x0000_t75" alt="" style="width:385.05pt;height:460.15pt;mso-width-percent:0;mso-height-percent:0;mso-width-percent:0;mso-height-percent:0" o:ole="">
+          <v:shape id="_x0000_i1042" type="#_x0000_t75" alt="" style="width:385.4pt;height:459.75pt;mso-width-percent:0;mso-height-percent:0;mso-width-percent:0;mso-height-percent:0" o:ole="">
             <v:imagedata r:id="rId19" o:title=""/>
           </v:shape>
-          <o:OLEObject Type="Embed" ProgID="Word.OpenDocumentText.12" ShapeID="_x0000_i1029" DrawAspect="Content" ObjectID="_1705661742" r:id="rId20"/>
+          <o:OLEObject Type="Embed" ProgID="Word.OpenDocumentText.12" ShapeID="_x0000_i1042" DrawAspect="Content" ObjectID="_1707634179" r:id="rId20"/>
         </w:object>
       </w:r>
     </w:p>
@@ -394,10 +394,10 @@
           <w:noProof/>
         </w:rPr>
         <w:object w:dxaOrig="9360" w:dyaOrig="7261" w14:anchorId="4A352861">
-          <v:shape id="_x0000_i1030" type="#_x0000_t75" alt="" style="width:385.05pt;height:298.65pt;mso-width-percent:0;mso-height-percent:0;mso-width-percent:0;mso-height-percent:0" o:ole="">
+          <v:shape id="_x0000_i1041" type="#_x0000_t75" alt="" style="width:385.4pt;height:298.6pt;mso-width-percent:0;mso-height-percent:0;mso-width-percent:0;mso-height-percent:0" o:ole="">
             <v:imagedata r:id="rId21" o:title=""/>
           </v:shape>
-          <o:OLEObject Type="Embed" ProgID="Word.OpenDocumentText.12" ShapeID="_x0000_i1030" DrawAspect="Content" ObjectID="_1705661743" r:id="rId22"/>
+          <o:OLEObject Type="Embed" ProgID="Word.OpenDocumentText.12" ShapeID="_x0000_i1041" DrawAspect="Content" ObjectID="_1707634180" r:id="rId22"/>
         </w:object>
       </w:r>
       <w:r>
@@ -425,10 +425,10 @@
           <w:noProof/>
         </w:rPr>
         <w:object w:dxaOrig="9360" w:dyaOrig="7564" w14:anchorId="1A921AA9">
-          <v:shape id="_x0000_i1031" type="#_x0000_t75" alt="" style="width:385.05pt;height:311.8pt;mso-width-percent:0;mso-height-percent:0;mso-width-percent:0;mso-height-percent:0" o:ole="">
+          <v:shape id="_x0000_i1040" type="#_x0000_t75" alt="" style="width:385.4pt;height:311.6pt;mso-width-percent:0;mso-height-percent:0;mso-width-percent:0;mso-height-percent:0" o:ole="">
             <v:imagedata r:id="rId23" o:title=""/>
           </v:shape>
-          <o:OLEObject Type="Embed" ProgID="Word.OpenDocumentText.12" ShapeID="_x0000_i1031" DrawAspect="Content" ObjectID="_1705661744" r:id="rId24"/>
+          <o:OLEObject Type="Embed" ProgID="Word.OpenDocumentText.12" ShapeID="_x0000_i1040" DrawAspect="Content" ObjectID="_1707634181" r:id="rId24"/>
         </w:object>
       </w:r>
     </w:p>
@@ -537,10 +537,10 @@
           <w:noProof/>
         </w:rPr>
         <w:object w:dxaOrig="9360" w:dyaOrig="3866" w14:anchorId="18732B9C">
-          <v:shape id="_x0000_i1032" type="#_x0000_t75" alt="" style="width:445.15pt;height:184.05pt;mso-width-percent:0;mso-height-percent:0;mso-width-percent:0;mso-height-percent:0" o:ole="">
+          <v:shape id="_x0000_i1039" type="#_x0000_t75" alt="" style="width:445pt;height:184.15pt;mso-width-percent:0;mso-height-percent:0;mso-width-percent:0;mso-height-percent:0" o:ole="">
             <v:imagedata r:id="rId26" o:title=""/>
           </v:shape>
-          <o:OLEObject Type="Embed" ProgID="Word.OpenDocumentText.12" ShapeID="_x0000_i1032" DrawAspect="Content" ObjectID="_1705661745" r:id="rId27"/>
+          <o:OLEObject Type="Embed" ProgID="Word.OpenDocumentText.12" ShapeID="_x0000_i1039" DrawAspect="Content" ObjectID="_1707634182" r:id="rId27"/>
         </w:object>
       </w:r>
       <w:r>
@@ -586,10 +586,10 @@
           <w:noProof/>
         </w:rPr>
         <w:object w:dxaOrig="9360" w:dyaOrig="8014" w14:anchorId="0E6DF81E">
-          <v:shape id="_x0000_i1033" type="#_x0000_t75" alt="" style="width:468.3pt;height:400.7pt;mso-width-percent:0;mso-height-percent:0;mso-width-percent:0;mso-height-percent:0" o:ole="">
+          <v:shape id="_x0000_i1038" type="#_x0000_t75" alt="" style="width:468.6pt;height:400.7pt;mso-width-percent:0;mso-height-percent:0;mso-width-percent:0;mso-height-percent:0" o:ole="">
             <v:imagedata r:id="rId28" o:title=""/>
           </v:shape>
-          <o:OLEObject Type="Embed" ProgID="Word.OpenDocumentText.12" ShapeID="_x0000_i1033" DrawAspect="Content" ObjectID="_1705661746" r:id="rId29"/>
+          <o:OLEObject Type="Embed" ProgID="Word.OpenDocumentText.12" ShapeID="_x0000_i1038" DrawAspect="Content" ObjectID="_1707634183" r:id="rId29"/>
         </w:object>
       </w:r>
       <w:r>
@@ -1206,10 +1206,10 @@
           <w:noProof/>
         </w:rPr>
         <w:object w:dxaOrig="9360" w:dyaOrig="2884" w14:anchorId="7139AF75">
-          <v:shape id="_x0000_i1034" type="#_x0000_t75" alt="" style="width:468.3pt;height:2in;mso-width-percent:0;mso-height-percent:0;mso-width-percent:0;mso-height-percent:0" o:ole="">
+          <v:shape id="_x0000_i1037" type="#_x0000_t75" alt="" style="width:468.6pt;height:2in;mso-width-percent:0;mso-height-percent:0;mso-width-percent:0;mso-height-percent:0" o:ole="">
             <v:imagedata r:id="rId39" o:title=""/>
           </v:shape>
-          <o:OLEObject Type="Embed" ProgID="Word.OpenDocumentText.12" ShapeID="_x0000_i1034" DrawAspect="Content" ObjectID="_1705661747" r:id="rId40"/>
+          <o:OLEObject Type="Embed" ProgID="Word.OpenDocumentText.12" ShapeID="_x0000_i1037" DrawAspect="Content" ObjectID="_1707634184" r:id="rId40"/>
         </w:object>
       </w:r>
       <w:r>
@@ -1262,10 +1262,10 @@
           <w:noProof/>
         </w:rPr>
         <w:object w:dxaOrig="9360" w:dyaOrig="12932" w14:anchorId="6D892C83">
-          <v:shape id="_x0000_i1035" type="#_x0000_t75" alt="" style="width:376.3pt;height:519.65pt;mso-width-percent:0;mso-height-percent:0;mso-width-percent:0;mso-height-percent:0" o:ole="">
+          <v:shape id="_x0000_i1036" type="#_x0000_t75" alt="" style="width:376.5pt;height:519.95pt;mso-width-percent:0;mso-height-percent:0;mso-width-percent:0;mso-height-percent:0" o:ole="">
             <v:imagedata r:id="rId41" o:title=""/>
           </v:shape>
-          <o:OLEObject Type="Embed" ProgID="Word.OpenDocumentText.12" ShapeID="_x0000_i1035" DrawAspect="Content" ObjectID="_1705661748" r:id="rId42"/>
+          <o:OLEObject Type="Embed" ProgID="Word.OpenDocumentText.12" ShapeID="_x0000_i1036" DrawAspect="Content" ObjectID="_1707634185" r:id="rId42"/>
         </w:object>
       </w:r>
     </w:p>
@@ -1370,10 +1370,10 @@
           <w:noProof/>
         </w:rPr>
         <w:object w:dxaOrig="9360" w:dyaOrig="1914" w14:anchorId="105BA6D2">
-          <v:shape id="_x0000_i1036" type="#_x0000_t75" alt="" style="width:468.3pt;height:96.4pt;mso-width-percent:0;mso-height-percent:0;mso-width-percent:0;mso-height-percent:0" o:ole="">
+          <v:shape id="_x0000_i1035" type="#_x0000_t75" alt="" style="width:468.6pt;height:96.2pt;mso-width-percent:0;mso-height-percent:0;mso-width-percent:0;mso-height-percent:0" o:ole="">
             <v:imagedata r:id="rId44" o:title=""/>
           </v:shape>
-          <o:OLEObject Type="Embed" ProgID="Word.OpenDocumentText.12" ShapeID="_x0000_i1036" DrawAspect="Content" ObjectID="_1705661749" r:id="rId45"/>
+          <o:OLEObject Type="Embed" ProgID="Word.OpenDocumentText.12" ShapeID="_x0000_i1035" DrawAspect="Content" ObjectID="_1707634186" r:id="rId45"/>
         </w:object>
       </w:r>
       <w:r>
@@ -1402,10 +1402,10 @@
           <w:noProof/>
         </w:rPr>
         <w:object w:dxaOrig="9360" w:dyaOrig="12932" w14:anchorId="686026B2">
-          <v:shape id="_x0000_i1037" type="#_x0000_t75" alt="" style="width:451.4pt;height:622.95pt;mso-width-percent:0;mso-height-percent:0;mso-width-percent:0;mso-height-percent:0" o:ole="">
+          <v:shape id="_x0000_i1034" type="#_x0000_t75" alt="" style="width:451.5pt;height:622.6pt;mso-width-percent:0;mso-height-percent:0;mso-width-percent:0;mso-height-percent:0" o:ole="">
             <v:imagedata r:id="rId46" o:title=""/>
           </v:shape>
-          <o:OLEObject Type="Embed" ProgID="Word.OpenDocumentText.12" ShapeID="_x0000_i1037" DrawAspect="Content" ObjectID="_1705661750" r:id="rId47"/>
+          <o:OLEObject Type="Embed" ProgID="Word.OpenDocumentText.12" ShapeID="_x0000_i1034" DrawAspect="Content" ObjectID="_1707634187" r:id="rId47"/>
         </w:object>
       </w:r>
     </w:p>
@@ -1503,10 +1503,10 @@
           <w:noProof/>
         </w:rPr>
         <w:object w:dxaOrig="9360" w:dyaOrig="1670" w14:anchorId="131A1015">
-          <v:shape id="_x0000_i1038" type="#_x0000_t75" alt="" style="width:468.3pt;height:83.9pt;mso-width-percent:0;mso-height-percent:0;mso-width-percent:0;mso-height-percent:0" o:ole="">
+          <v:shape id="_x0000_i1033" type="#_x0000_t75" alt="" style="width:468.6pt;height:83.8pt;mso-width-percent:0;mso-height-percent:0;mso-width-percent:0;mso-height-percent:0" o:ole="">
             <v:imagedata r:id="rId48" o:title=""/>
           </v:shape>
-          <o:OLEObject Type="Embed" ProgID="Word.OpenDocumentText.12" ShapeID="_x0000_i1038" DrawAspect="Content" ObjectID="_1705661751" r:id="rId49"/>
+          <o:OLEObject Type="Embed" ProgID="Word.OpenDocumentText.12" ShapeID="_x0000_i1033" DrawAspect="Content" ObjectID="_1707634188" r:id="rId49"/>
         </w:object>
       </w:r>
     </w:p>
@@ -1546,10 +1546,10 @@
           <w:noProof/>
         </w:rPr>
         <w:object w:dxaOrig="9360" w:dyaOrig="2640" w14:anchorId="5D41BDE2">
-          <v:shape id="_x0000_i1039" type="#_x0000_t75" alt="" style="width:468.3pt;height:131.5pt;mso-width-percent:0;mso-height-percent:0;mso-width-percent:0;mso-height-percent:0" o:ole="">
+          <v:shape id="_x0000_i1032" type="#_x0000_t75" alt="" style="width:468.6pt;height:131.6pt;mso-width-percent:0;mso-height-percent:0;mso-width-percent:0;mso-height-percent:0" o:ole="">
             <v:imagedata r:id="rId50" o:title=""/>
           </v:shape>
-          <o:OLEObject Type="Embed" ProgID="Word.OpenDocumentText.12" ShapeID="_x0000_i1039" DrawAspect="Content" ObjectID="_1705661752" r:id="rId51"/>
+          <o:OLEObject Type="Embed" ProgID="Word.OpenDocumentText.12" ShapeID="_x0000_i1032" DrawAspect="Content" ObjectID="_1707634189" r:id="rId51"/>
         </w:object>
       </w:r>
     </w:p>
@@ -1562,7 +1562,15 @@
         </w:numPr>
       </w:pPr>
       <w:r>
-        <w:t>Student should be able to run the code in the terminal using “npm run test</w:t>
+        <w:t>Student should be able to run the code in the terminal using “</w:t>
+      </w:r>
+      <w:proofErr w:type="spellStart"/>
+      <w:r>
+        <w:t>npm</w:t>
+      </w:r>
+      <w:proofErr w:type="spellEnd"/>
+      <w:r>
+        <w:t xml:space="preserve"> run test</w:t>
       </w:r>
       <w:r>
         <w:t xml:space="preserve">” </w:t>
@@ -1580,10 +1588,10 @@
           <w:noProof/>
         </w:rPr>
         <w:object w:dxaOrig="9360" w:dyaOrig="3381" w14:anchorId="7C45A6B3">
-          <v:shape id="_x0000_i1040" type="#_x0000_t75" alt="" style="width:468.3pt;height:168.4pt;mso-width-percent:0;mso-height-percent:0;mso-width-percent:0;mso-height-percent:0" o:ole="">
+          <v:shape id="_x0000_i1031" type="#_x0000_t75" alt="" style="width:468.6pt;height:168.2pt;mso-width-percent:0;mso-height-percent:0;mso-width-percent:0;mso-height-percent:0" o:ole="">
             <v:imagedata r:id="rId52" o:title=""/>
           </v:shape>
-          <o:OLEObject Type="Embed" ProgID="Word.OpenDocumentText.12" ShapeID="_x0000_i1040" DrawAspect="Content" ObjectID="_1705661753" r:id="rId53"/>
+          <o:OLEObject Type="Embed" ProgID="Word.OpenDocumentText.12" ShapeID="_x0000_i1031" DrawAspect="Content" ObjectID="_1707634190" r:id="rId53"/>
         </w:object>
       </w:r>
       <w:r>
@@ -1636,10 +1644,10 @@
           <w:noProof/>
         </w:rPr>
         <w:object w:dxaOrig="9360" w:dyaOrig="3125" w14:anchorId="221D800C">
-          <v:shape id="_x0000_i1041" type="#_x0000_t75" alt="" style="width:468.3pt;height:156.5pt;mso-width-percent:0;mso-height-percent:0;mso-width-percent:0;mso-height-percent:0" o:ole="">
+          <v:shape id="_x0000_i1030" type="#_x0000_t75" alt="" style="width:468.6pt;height:156.4pt;mso-width-percent:0;mso-height-percent:0;mso-width-percent:0;mso-height-percent:0" o:ole="">
             <v:imagedata r:id="rId54" o:title=""/>
           </v:shape>
-          <o:OLEObject Type="Embed" ProgID="Word.OpenDocumentText.12" ShapeID="_x0000_i1041" DrawAspect="Content" ObjectID="_1705661754" r:id="rId55"/>
+          <o:OLEObject Type="Embed" ProgID="Word.OpenDocumentText.12" ShapeID="_x0000_i1030" DrawAspect="Content" ObjectID="_1707634191" r:id="rId55"/>
         </w:object>
       </w:r>
     </w:p>
@@ -1670,10 +1678,10 @@
           <w:noProof/>
         </w:rPr>
         <w:object w:dxaOrig="9360" w:dyaOrig="4340" w14:anchorId="537AD03C">
-          <v:shape id="_x0000_i1042" type="#_x0000_t75" alt="" style="width:475.2pt;height:219.75pt;mso-width-percent:0;mso-height-percent:0;mso-width-percent:0;mso-height-percent:0" o:ole="">
+          <v:shape id="_x0000_i1029" type="#_x0000_t75" alt="" style="width:475.1pt;height:219.55pt;mso-width-percent:0;mso-height-percent:0;mso-width-percent:0;mso-height-percent:0" o:ole="">
             <v:imagedata r:id="rId56" o:title=""/>
           </v:shape>
-          <o:OLEObject Type="Embed" ProgID="Word.OpenDocumentText.12" ShapeID="_x0000_i1042" DrawAspect="Content" ObjectID="_1705661755" r:id="rId57"/>
+          <o:OLEObject Type="Embed" ProgID="Word.OpenDocumentText.12" ShapeID="_x0000_i1029" DrawAspect="Content" ObjectID="_1707634192" r:id="rId57"/>
         </w:object>
       </w:r>
       <w:r>
@@ -1713,10 +1721,10 @@
           <w:noProof/>
         </w:rPr>
         <w:object w:dxaOrig="9360" w:dyaOrig="8485" w14:anchorId="19CFA45D">
-          <v:shape id="_x0000_i1043" type="#_x0000_t75" alt="" style="width:468.3pt;height:424.5pt;mso-width-percent:0;mso-height-percent:0;mso-width-percent:0;mso-height-percent:0" o:ole="">
+          <v:shape id="_x0000_i1028" type="#_x0000_t75" alt="" style="width:468.6pt;height:424.9pt;mso-width-percent:0;mso-height-percent:0;mso-width-percent:0;mso-height-percent:0" o:ole="">
             <v:imagedata r:id="rId58" o:title=""/>
           </v:shape>
-          <o:OLEObject Type="Embed" ProgID="Word.OpenDocumentText.12" ShapeID="_x0000_i1043" DrawAspect="Content" ObjectID="_1705661756" r:id="rId59"/>
+          <o:OLEObject Type="Embed" ProgID="Word.OpenDocumentText.12" ShapeID="_x0000_i1028" DrawAspect="Content" ObjectID="_1707634193" r:id="rId59"/>
         </w:object>
       </w:r>
       <w:r>
@@ -1733,10 +1741,10 @@
           <w:noProof/>
         </w:rPr>
         <w:object w:dxaOrig="9360" w:dyaOrig="7261" w14:anchorId="12949865">
-          <v:shape id="_x0000_i1044" type="#_x0000_t75" alt="" style="width:468.3pt;height:362.5pt;mso-width-percent:0;mso-height-percent:0;mso-width-percent:0;mso-height-percent:0" o:ole="">
+          <v:shape id="_x0000_i1027" type="#_x0000_t75" alt="" style="width:468.6pt;height:362.35pt;mso-width-percent:0;mso-height-percent:0;mso-width-percent:0;mso-height-percent:0" o:ole="">
             <v:imagedata r:id="rId60" o:title=""/>
           </v:shape>
-          <o:OLEObject Type="Embed" ProgID="Word.OpenDocumentText.12" ShapeID="_x0000_i1044" DrawAspect="Content" ObjectID="_1705661757" r:id="rId61"/>
+          <o:OLEObject Type="Embed" ProgID="Word.OpenDocumentText.12" ShapeID="_x0000_i1027" DrawAspect="Content" ObjectID="_1707634194" r:id="rId61"/>
         </w:object>
       </w:r>
       <w:r>
@@ -2124,7 +2132,15 @@
       </w:r>
       <w:r>
         <w:lastRenderedPageBreak/>
-        <w:t>using the Hexadecimal encoding, which converts the 8-bit data (1 byte) to 2 hex characters. This implies that although in characters there might be 64 in buffer bytes the buffer.from will be of length 32 bytes as illustrated below.</w:t>
+        <w:t xml:space="preserve">using the Hexadecimal encoding, which converts the 8-bit data (1 byte) to 2 hex characters. This implies that although in characters there might be 64 in buffer bytes the </w:t>
+      </w:r>
+      <w:proofErr w:type="gramStart"/>
+      <w:r>
+        <w:t>buffer.from</w:t>
+      </w:r>
+      <w:proofErr w:type="gramEnd"/>
+      <w:r>
+        <w:t xml:space="preserve"> will be of length 32 bytes as illustrated below.</w:t>
       </w:r>
       <w:r>
         <w:br/>
@@ -2139,10 +2155,10 @@
           <w:noProof/>
         </w:rPr>
         <w:object w:dxaOrig="9360" w:dyaOrig="2146" w14:anchorId="72381DCF">
-          <v:shape id="_x0000_i1045" type="#_x0000_t75" alt="" style="width:385.05pt;height:88.3pt;mso-width-percent:0;mso-height-percent:0;mso-width-percent:0;mso-height-percent:0" o:ole="">
+          <v:shape id="_x0000_i1026" type="#_x0000_t75" alt="" style="width:385.4pt;height:88.5pt;mso-width-percent:0;mso-height-percent:0;mso-width-percent:0;mso-height-percent:0" o:ole="">
             <v:imagedata r:id="rId65" o:title=""/>
           </v:shape>
-          <o:OLEObject Type="Embed" ProgID="Word.OpenDocumentText.12" ShapeID="_x0000_i1045" DrawAspect="Content" ObjectID="_1705661758" r:id="rId66"/>
+          <o:OLEObject Type="Embed" ProgID="Word.OpenDocumentText.12" ShapeID="_x0000_i1026" DrawAspect="Content" ObjectID="_1707634195" r:id="rId66"/>
         </w:object>
       </w:r>
       <w:r>
@@ -2336,10 +2352,10 @@
           <w:noProof/>
         </w:rPr>
         <w:object w:dxaOrig="9360" w:dyaOrig="3622" w14:anchorId="700F55E7">
-          <v:shape id="_x0000_i1046" type="#_x0000_t75" alt="" style="width:468.3pt;height:180.95pt;mso-width-percent:0;mso-height-percent:0;mso-width-percent:0;mso-height-percent:0" o:ole="">
+          <v:shape id="_x0000_i1025" type="#_x0000_t75" alt="" style="width:468.6pt;height:181.2pt;mso-width-percent:0;mso-height-percent:0;mso-width-percent:0;mso-height-percent:0" o:ole="">
             <v:imagedata r:id="rId67" o:title=""/>
           </v:shape>
-          <o:OLEObject Type="Embed" ProgID="Word.OpenDocumentText.12" ShapeID="_x0000_i1046" DrawAspect="Content" ObjectID="_1705661759" r:id="rId68"/>
+          <o:OLEObject Type="Embed" ProgID="Word.OpenDocumentText.12" ShapeID="_x0000_i1025" DrawAspect="Content" ObjectID="_1707634196" r:id="rId68"/>
         </w:object>
       </w:r>
       <w:r>

</xml_diff>